<commit_message>
monocultures and ongoing notes progress
</commit_message>
<xml_diff>
--- a/Ongoing notes.docx
+++ b/Ongoing notes.docx
@@ -368,7 +368,13 @@
         </w:numPr>
       </w:pPr>
       <w:r>
-        <w:t xml:space="preserve">Consequently, the traits of the species matter for explaining BEF relationships, but this is theoretically expected to be context-dependent. </w:t>
+        <w:t>Consequently, the traits of the species</w:t>
+      </w:r>
+      <w:r>
+        <w:t xml:space="preserve"> still</w:t>
+      </w:r>
+      <w:r>
+        <w:t xml:space="preserve"> matter for explaining BEF relationships, but this is theoretically expected to be context-dependent. </w:t>
       </w:r>
     </w:p>
     <w:p>
@@ -439,7 +445,13 @@
         <w:t xml:space="preserve"> expect that composition will affect ecosystem functioning, either by positively or negatively impacting species-level properties.</w:t>
       </w:r>
       <w:r>
-        <w:t xml:space="preserve"> These interactions need not be pairwise, but might more accurately be described as an “interaction milieu” (</w:t>
+        <w:t xml:space="preserve"> These interactions need not be pair</w:t>
+      </w:r>
+      <w:r>
+        <w:t xml:space="preserve">wise, but might be more accurately </w:t>
+      </w:r>
+      <w:r>
+        <w:t>described as an “interaction milieu” (</w:t>
       </w:r>
       <w:proofErr w:type="spellStart"/>
       <w:r>
@@ -520,7 +532,13 @@
         </w:numPr>
       </w:pPr>
       <w:r>
-        <w:t>Can we also use the CAFE framework? We could use it on both type of cultures (mixed monocultures and mixture), and see if the SIE.L correlate</w:t>
+        <w:t>Can we also use the CAFE framework? We could use it on both type</w:t>
+      </w:r>
+      <w:r>
+        <w:t>s</w:t>
+      </w:r>
+      <w:r>
+        <w:t xml:space="preserve"> of cultures (mixed monocultures and mixture), and see if the SIE.L correlate</w:t>
       </w:r>
       <w:r>
         <w:t>s</w:t>
@@ -583,10 +601,549 @@
       <w:r>
         <w:t xml:space="preserve"> What then?</w:t>
       </w:r>
+    </w:p>
+    <w:p>
+      <w:pPr>
+        <w:ind w:left="360"/>
+      </w:pPr>
+    </w:p>
+    <w:p>
+      <w:pPr>
+        <w:ind w:left="360"/>
+      </w:pPr>
+      <w:r>
+        <w:t>22/03/2020</w:t>
+      </w:r>
+    </w:p>
+    <w:p>
+      <w:pPr>
+        <w:ind w:left="360"/>
+      </w:pPr>
+      <w:r>
+        <w:t>Graphs with the same x scales (some species are thus lacking from the Mixture</w:t>
+      </w:r>
+      <w:r>
+        <w:t>, i.e.</w:t>
+      </w:r>
+      <w:r>
+        <w:t xml:space="preserve"> right-side</w:t>
+      </w:r>
+      <w:r>
+        <w:t>,</w:t>
+      </w:r>
+      <w:r>
+        <w:t xml:space="preserve"> panel).</w:t>
+      </w:r>
+    </w:p>
+    <w:p>
+      <w:pPr>
+        <w:ind w:left="360"/>
+      </w:pPr>
+      <w:r>
+        <w:rPr>
+          <w:noProof/>
+        </w:rPr>
+        <w:drawing>
+          <wp:anchor distT="0" distB="0" distL="114300" distR="114300" simplePos="0" relativeHeight="251658240" behindDoc="0" locked="0" layoutInCell="1" allowOverlap="1">
+            <wp:simplePos x="0" y="0"/>
+            <wp:positionH relativeFrom="column">
+              <wp:posOffset>3239846</wp:posOffset>
+            </wp:positionH>
+            <wp:positionV relativeFrom="paragraph">
+              <wp:posOffset>349250</wp:posOffset>
+            </wp:positionV>
+            <wp:extent cx="3044825" cy="2538095"/>
+            <wp:effectExtent l="0" t="0" r="3175" b="0"/>
+            <wp:wrapSquare wrapText="bothSides"/>
+            <wp:docPr id="1" name="Picture 1" descr="C:\Users\Weemstra\Documents\Stage M2 Léo\Project 1_distinct sp_BEF\figures\Monocultures_Bern\Di~biomass_Mixture.tiff"/>
+            <wp:cNvGraphicFramePr>
+              <a:graphicFrameLocks xmlns:a="http://schemas.openxmlformats.org/drawingml/2006/main" noChangeAspect="1"/>
+            </wp:cNvGraphicFramePr>
+            <a:graphic xmlns:a="http://schemas.openxmlformats.org/drawingml/2006/main">
+              <a:graphicData uri="http://schemas.openxmlformats.org/drawingml/2006/picture">
+                <pic:pic xmlns:pic="http://schemas.openxmlformats.org/drawingml/2006/picture">
+                  <pic:nvPicPr>
+                    <pic:cNvPr id="0" name="Picture 1" descr="C:\Users\Weemstra\Documents\Stage M2 Léo\Project 1_distinct sp_BEF\figures\Monocultures_Bern\Di~biomass_Mixture.tiff"/>
+                    <pic:cNvPicPr>
+                      <a:picLocks noChangeAspect="1" noChangeArrowheads="1"/>
+                    </pic:cNvPicPr>
+                  </pic:nvPicPr>
+                  <pic:blipFill>
+                    <a:blip r:embed="rId6">
+                      <a:extLst>
+                        <a:ext uri="{28A0092B-C50C-407E-A947-70E740481C1C}">
+                          <a14:useLocalDpi xmlns:a14="http://schemas.microsoft.com/office/drawing/2010/main" val="0"/>
+                        </a:ext>
+                      </a:extLst>
+                    </a:blip>
+                    <a:srcRect/>
+                    <a:stretch>
+                      <a:fillRect/>
+                    </a:stretch>
+                  </pic:blipFill>
+                  <pic:spPr bwMode="auto">
+                    <a:xfrm>
+                      <a:off x="0" y="0"/>
+                      <a:ext cx="3044825" cy="2538095"/>
+                    </a:xfrm>
+                    <a:prstGeom prst="rect">
+                      <a:avLst/>
+                    </a:prstGeom>
+                    <a:noFill/>
+                    <a:ln>
+                      <a:noFill/>
+                    </a:ln>
+                  </pic:spPr>
+                </pic:pic>
+              </a:graphicData>
+            </a:graphic>
+            <wp14:sizeRelH relativeFrom="margin">
+              <wp14:pctWidth>0</wp14:pctWidth>
+            </wp14:sizeRelH>
+            <wp14:sizeRelV relativeFrom="margin">
+              <wp14:pctHeight>0</wp14:pctHeight>
+            </wp14:sizeRelV>
+          </wp:anchor>
+        </w:drawing>
+      </w:r>
+      <w:r>
+        <w:rPr>
+          <w:noProof/>
+        </w:rPr>
+        <w:drawing>
+          <wp:anchor distT="0" distB="0" distL="114300" distR="114300" simplePos="0" relativeHeight="251659264" behindDoc="0" locked="0" layoutInCell="1" allowOverlap="1">
+            <wp:simplePos x="0" y="0"/>
+            <wp:positionH relativeFrom="column">
+              <wp:posOffset>-7620</wp:posOffset>
+            </wp:positionH>
+            <wp:positionV relativeFrom="paragraph">
+              <wp:posOffset>254787</wp:posOffset>
+            </wp:positionV>
+            <wp:extent cx="3036570" cy="2531110"/>
+            <wp:effectExtent l="0" t="0" r="0" b="2540"/>
+            <wp:wrapSquare wrapText="bothSides"/>
+            <wp:docPr id="2" name="Picture 2" descr="C:\Users\Weemstra\Documents\Stage M2 Léo\Project 1_distinct sp_BEF\figures\Monocultures_Bern\Di~biomass_Monocultures.tiff"/>
+            <wp:cNvGraphicFramePr>
+              <a:graphicFrameLocks xmlns:a="http://schemas.openxmlformats.org/drawingml/2006/main" noChangeAspect="1"/>
+            </wp:cNvGraphicFramePr>
+            <a:graphic xmlns:a="http://schemas.openxmlformats.org/drawingml/2006/main">
+              <a:graphicData uri="http://schemas.openxmlformats.org/drawingml/2006/picture">
+                <pic:pic xmlns:pic="http://schemas.openxmlformats.org/drawingml/2006/picture">
+                  <pic:nvPicPr>
+                    <pic:cNvPr id="0" name="Picture 2" descr="C:\Users\Weemstra\Documents\Stage M2 Léo\Project 1_distinct sp_BEF\figures\Monocultures_Bern\Di~biomass_Monocultures.tiff"/>
+                    <pic:cNvPicPr>
+                      <a:picLocks noChangeAspect="1" noChangeArrowheads="1"/>
+                    </pic:cNvPicPr>
+                  </pic:nvPicPr>
+                  <pic:blipFill>
+                    <a:blip r:embed="rId7" cstate="print">
+                      <a:extLst>
+                        <a:ext uri="{28A0092B-C50C-407E-A947-70E740481C1C}">
+                          <a14:useLocalDpi xmlns:a14="http://schemas.microsoft.com/office/drawing/2010/main" val="0"/>
+                        </a:ext>
+                      </a:extLst>
+                    </a:blip>
+                    <a:srcRect/>
+                    <a:stretch>
+                      <a:fillRect/>
+                    </a:stretch>
+                  </pic:blipFill>
+                  <pic:spPr bwMode="auto">
+                    <a:xfrm>
+                      <a:off x="0" y="0"/>
+                      <a:ext cx="3036570" cy="2531110"/>
+                    </a:xfrm>
+                    <a:prstGeom prst="rect">
+                      <a:avLst/>
+                    </a:prstGeom>
+                    <a:noFill/>
+                    <a:ln>
+                      <a:noFill/>
+                    </a:ln>
+                  </pic:spPr>
+                </pic:pic>
+              </a:graphicData>
+            </a:graphic>
+            <wp14:sizeRelH relativeFrom="margin">
+              <wp14:pctWidth>0</wp14:pctWidth>
+            </wp14:sizeRelH>
+            <wp14:sizeRelV relativeFrom="margin">
+              <wp14:pctHeight>0</wp14:pctHeight>
+            </wp14:sizeRelV>
+          </wp:anchor>
+        </w:drawing>
+      </w:r>
+    </w:p>
+    <w:p>
+      <w:pPr>
+        <w:ind w:left="360"/>
+      </w:pPr>
+    </w:p>
+    <w:p>
+      <w:r>
+        <w:t>Complete mixture</w:t>
+      </w:r>
+      <w:r>
+        <w:t xml:space="preserve"> (will all the species that remain</w:t>
+      </w:r>
+      <w:r>
+        <w:t xml:space="preserve"> at the end of the simulations</w:t>
+      </w:r>
+      <w:r>
+        <w:t>):</w:t>
+      </w:r>
+    </w:p>
+    <w:p>
+      <w:r>
+        <w:rPr>
+          <w:noProof/>
+        </w:rPr>
+        <w:drawing>
+          <wp:inline distT="0" distB="0" distL="0" distR="0">
+            <wp:extent cx="2854518" cy="2379340"/>
+            <wp:effectExtent l="0" t="0" r="3175" b="2540"/>
+            <wp:docPr id="3" name="Picture 3" descr="C:\Users\Weemstra\Documents\Stage M2 Léo\Project 1_distinct sp_BEF\figures\Monocultures_Bern\Di~biomass_Mixture_Complete.tiff"/>
+            <wp:cNvGraphicFramePr>
+              <a:graphicFrameLocks xmlns:a="http://schemas.openxmlformats.org/drawingml/2006/main" noChangeAspect="1"/>
+            </wp:cNvGraphicFramePr>
+            <a:graphic xmlns:a="http://schemas.openxmlformats.org/drawingml/2006/main">
+              <a:graphicData uri="http://schemas.openxmlformats.org/drawingml/2006/picture">
+                <pic:pic xmlns:pic="http://schemas.openxmlformats.org/drawingml/2006/picture">
+                  <pic:nvPicPr>
+                    <pic:cNvPr id="0" name="Picture 3" descr="C:\Users\Weemstra\Documents\Stage M2 Léo\Project 1_distinct sp_BEF\figures\Monocultures_Bern\Di~biomass_Mixture_Complete.tiff"/>
+                    <pic:cNvPicPr>
+                      <a:picLocks noChangeAspect="1" noChangeArrowheads="1"/>
+                    </pic:cNvPicPr>
+                  </pic:nvPicPr>
+                  <pic:blipFill>
+                    <a:blip r:embed="rId8">
+                      <a:extLst>
+                        <a:ext uri="{28A0092B-C50C-407E-A947-70E740481C1C}">
+                          <a14:useLocalDpi xmlns:a14="http://schemas.microsoft.com/office/drawing/2010/main" val="0"/>
+                        </a:ext>
+                      </a:extLst>
+                    </a:blip>
+                    <a:srcRect/>
+                    <a:stretch>
+                      <a:fillRect/>
+                    </a:stretch>
+                  </pic:blipFill>
+                  <pic:spPr bwMode="auto">
+                    <a:xfrm>
+                      <a:off x="0" y="0"/>
+                      <a:ext cx="2854518" cy="2379340"/>
+                    </a:xfrm>
+                    <a:prstGeom prst="rect">
+                      <a:avLst/>
+                    </a:prstGeom>
+                    <a:noFill/>
+                    <a:ln>
+                      <a:noFill/>
+                    </a:ln>
+                  </pic:spPr>
+                </pic:pic>
+              </a:graphicData>
+            </a:graphic>
+          </wp:inline>
+        </w:drawing>
+      </w:r>
+    </w:p>
+    <w:p>
+      <w:r>
+        <w:t xml:space="preserve">So the relative biomasses are relatively continuously distributed in monocultures, whereas </w:t>
+      </w:r>
+      <w:r>
+        <w:t>there are</w:t>
+      </w:r>
+      <w:r>
+        <w:t xml:space="preserve"> few dominant species in the mixture, and all the other species have a low  biomass.</w:t>
+      </w:r>
+      <w:r>
+        <w:t xml:space="preserve"> There is a strong competition effect.</w:t>
+      </w:r>
+    </w:p>
+    <w:p>
+      <w:pPr>
+        <w:pStyle w:val="ListParagraph"/>
+        <w:numPr>
+          <w:ilvl w:val="0"/>
+          <w:numId w:val="1"/>
+        </w:numPr>
+      </w:pPr>
+      <w:r>
+        <w:t xml:space="preserve">Just </w:t>
+      </w:r>
+      <w:r>
+        <w:t>keep that point clear</w:t>
+      </w:r>
+      <w:r>
+        <w:t>: we cannot predict how much the total biomass will be affected by removing a dominant species from a monoculture, because that species may be a good competitor whose niche, when left vacant, is filled by other species.</w:t>
+      </w:r>
+      <w:r>
+        <w:t xml:space="preserve"> </w:t>
+      </w:r>
+      <w:r>
+        <w:t>(</w:t>
+      </w:r>
+      <w:r>
+        <w:t>Consequently, we need to make another simulation without that specie</w:t>
+      </w:r>
+      <w:r>
+        <w:t>s</w:t>
+      </w:r>
+      <w:r>
+        <w:t xml:space="preserve"> to know the</w:t>
+      </w:r>
+      <w:r>
+        <w:t xml:space="preserve"> new</w:t>
+      </w:r>
+      <w:r>
+        <w:t xml:space="preserve"> total ecosystem property level.</w:t>
+      </w:r>
+      <w:r>
+        <w:t>)</w:t>
+      </w:r>
+      <w:r>
+        <w:t xml:space="preserve"> Can we say that this simulation framework provides a holistic way of considering a community?</w:t>
+      </w:r>
       <w:bookmarkStart w:id="0" w:name="_GoBack"/>
       <w:bookmarkEnd w:id="0"/>
     </w:p>
-    <w:p/>
+    <w:p>
+      <w:pPr>
+        <w:pStyle w:val="ListParagraph"/>
+      </w:pPr>
+    </w:p>
+    <w:p>
+      <w:pPr>
+        <w:pStyle w:val="ListParagraph"/>
+        <w:numPr>
+          <w:ilvl w:val="0"/>
+          <w:numId w:val="1"/>
+        </w:numPr>
+      </w:pPr>
+      <w:r>
+        <w:t xml:space="preserve">Some species </w:t>
+      </w:r>
+      <w:r>
+        <w:t>perform well</w:t>
+      </w:r>
+      <w:r>
+        <w:t xml:space="preserve">, and they are important for ecosystem functioning seen as an aggregate property (in this case because they have a </w:t>
+      </w:r>
+      <w:proofErr w:type="spellStart"/>
+      <w:r>
+        <w:t>hudge</w:t>
+      </w:r>
+      <w:proofErr w:type="spellEnd"/>
+      <w:r>
+        <w:t xml:space="preserve"> biomass). If removing such a species makes the ecosystem property drop, it means that no other species can use its niche</w:t>
+      </w:r>
+      <w:r>
+        <w:t xml:space="preserve"> (and thus its good “performance” was not due to competition, but rather to local adaptation, which can be checked in the monocultures)</w:t>
+      </w:r>
+      <w:r>
+        <w:t xml:space="preserve">. A theoretical prediction is that it will happen </w:t>
+      </w:r>
+      <w:r>
+        <w:t>more often in stressful environments, in which performing well might require specific adaptations.</w:t>
+      </w:r>
+      <w:r>
+        <w:t xml:space="preserve"> </w:t>
+      </w:r>
+      <w:r>
+        <w:t>If, in addition, this species is functionally rare, we are in the case “</w:t>
+      </w:r>
+      <w:r>
+        <w:t>Dominant</w:t>
+      </w:r>
+      <w:r>
+        <w:t xml:space="preserve"> distinct traits”.</w:t>
+      </w:r>
+      <w:r>
+        <w:t xml:space="preserve"> </w:t>
+      </w:r>
+      <w:r>
+        <w:sym w:font="Wingdings" w:char="F0E0"/>
+      </w:r>
+      <w:r>
+        <w:t xml:space="preserve"> This is one important possible effect of functional rarity on ecosystem functioning: </w:t>
+      </w:r>
+      <w:r>
+        <w:rPr>
+          <w:b/>
+        </w:rPr>
+        <w:t xml:space="preserve">some environments might require </w:t>
+      </w:r>
+      <w:r>
+        <w:rPr>
+          <w:b/>
+        </w:rPr>
+        <w:t xml:space="preserve">specific adaptations that are only borne by functionally rare species (such as </w:t>
+      </w:r>
+      <w:proofErr w:type="spellStart"/>
+      <w:r>
+        <w:rPr>
+          <w:b/>
+        </w:rPr>
+        <w:t>Pinus</w:t>
+      </w:r>
+      <w:proofErr w:type="spellEnd"/>
+      <w:r>
+        <w:rPr>
+          <w:b/>
+        </w:rPr>
+        <w:t xml:space="preserve"> </w:t>
+      </w:r>
+      <w:proofErr w:type="spellStart"/>
+      <w:r>
+        <w:rPr>
+          <w:b/>
+        </w:rPr>
+        <w:t>cembra</w:t>
+      </w:r>
+      <w:proofErr w:type="spellEnd"/>
+      <w:r>
+        <w:rPr>
+          <w:b/>
+        </w:rPr>
+        <w:t xml:space="preserve"> in </w:t>
+      </w:r>
+      <w:proofErr w:type="spellStart"/>
+      <w:r>
+        <w:rPr>
+          <w:b/>
+        </w:rPr>
+        <w:t>Bever</w:t>
+      </w:r>
+      <w:proofErr w:type="spellEnd"/>
+      <w:r>
+        <w:rPr>
+          <w:b/>
+        </w:rPr>
+        <w:t xml:space="preserve">). In this case, rare species are important because they </w:t>
+      </w:r>
+      <w:r>
+        <w:rPr>
+          <w:b/>
+        </w:rPr>
+        <w:t>occupy a niche that would otherwise be empty.</w:t>
+      </w:r>
+    </w:p>
+    <w:p>
+      <w:pPr>
+        <w:pStyle w:val="ListParagraph"/>
+      </w:pPr>
+    </w:p>
+    <w:p>
+      <w:pPr>
+        <w:pStyle w:val="ListParagraph"/>
+        <w:numPr>
+          <w:ilvl w:val="0"/>
+          <w:numId w:val="1"/>
+        </w:numPr>
+      </w:pPr>
+      <w:r>
+        <w:t>But we also expect</w:t>
+      </w:r>
+      <w:r>
+        <w:t xml:space="preserve"> to have</w:t>
+      </w:r>
+      <w:r>
+        <w:t xml:space="preserve"> competition/facilitation effects.</w:t>
+      </w:r>
+      <w:r>
+        <w:t xml:space="preserve"> Are function</w:t>
+      </w:r>
+      <w:r>
+        <w:t>a</w:t>
+      </w:r>
+      <w:r>
+        <w:t>l</w:t>
+      </w:r>
+      <w:r>
+        <w:t>ly rare species good competito</w:t>
+      </w:r>
+      <w:r>
+        <w:t>rs ? In this case, there</w:t>
+      </w:r>
+      <w:r>
+        <w:t xml:space="preserve"> would </w:t>
+      </w:r>
+      <w:r>
+        <w:t>be no</w:t>
+      </w:r>
+      <w:r>
+        <w:t xml:space="preserve"> drop in the ecosystem property when we remove them, because</w:t>
+      </w:r>
+      <w:r>
+        <w:t xml:space="preserve"> their loss would be compensated for by an increase in other species’ property.</w:t>
+      </w:r>
+      <w:r>
+        <w:t xml:space="preserve"> (This is true for an additive property. In case of an emergent property... I have to think about it, but I </w:t>
+      </w:r>
+      <w:r>
+        <w:t>guess</w:t>
+      </w:r>
+      <w:r>
+        <w:t xml:space="preserve"> the reasoning will be different</w:t>
+      </w:r>
+      <w:r>
+        <w:t>. See the literature on the insurance hypothesis too</w:t>
+      </w:r>
+      <w:r>
+        <w:t>).</w:t>
+      </w:r>
+    </w:p>
+    <w:p>
+      <w:pPr>
+        <w:pStyle w:val="ListParagraph"/>
+        <w:numPr>
+          <w:ilvl w:val="0"/>
+          <w:numId w:val="1"/>
+        </w:numPr>
+      </w:pPr>
+      <w:r>
+        <w:t xml:space="preserve">In the case of facilitation, removing a species would lead to </w:t>
+      </w:r>
+      <w:r>
+        <w:t>a drop in biomass that would not be compensated. But how to separate this case from the “Dominant distinct traits” case explained above? We predict the same results for both.</w:t>
+      </w:r>
+    </w:p>
+    <w:p>
+      <w:pPr>
+        <w:ind w:left="360"/>
+      </w:pPr>
+      <w:r>
+        <w:t xml:space="preserve">I should make the same graphs for both orders of species removal, and </w:t>
+      </w:r>
+      <w:r>
+        <w:t xml:space="preserve">for </w:t>
+      </w:r>
+      <w:r>
+        <w:t>all the number of species left.</w:t>
+      </w:r>
+      <w:r>
+        <w:t xml:space="preserve"> Should I then make pairwise comparisons? Or is there a more efficient way?</w:t>
+      </w:r>
+    </w:p>
+    <w:p>
+      <w:pPr>
+        <w:ind w:left="360"/>
+      </w:pPr>
+      <w:r>
+        <w:t xml:space="preserve">I could also </w:t>
+      </w:r>
+      <w:r>
+        <w:t>look at</w:t>
+      </w:r>
+      <w:r>
+        <w:t xml:space="preserve"> which traits make some species good competitors, and how it correlates with the environment.</w:t>
+      </w:r>
+      <w:r>
+        <w:t xml:space="preserve"> How can I do it?</w:t>
+      </w:r>
+    </w:p>
     <w:sectPr>
       <w:pgSz w:w="12240" w:h="15840"/>
       <w:pgMar w:top="1440" w:right="1440" w:bottom="1440" w:left="1440" w:header="720" w:footer="720" w:gutter="0"/>
@@ -1418,7 +1975,7 @@
 </file>
 
 <file path=customXml/itemProps1.xml><?xml version="1.0" encoding="utf-8"?>
-<ds:datastoreItem xmlns:ds="http://schemas.openxmlformats.org/officeDocument/2006/customXml" ds:itemID="{585119E0-EFE3-4B1F-823E-BEEA48A3A038}">
+<ds:datastoreItem xmlns:ds="http://schemas.openxmlformats.org/officeDocument/2006/customXml" ds:itemID="{6A4CFDD5-3D31-4C79-B789-946623B29663}">
   <ds:schemaRefs>
     <ds:schemaRef ds:uri="http://schemas.openxmlformats.org/officeDocument/2006/bibliography"/>
   </ds:schemaRefs>

</xml_diff>